<commit_message>
Agregando pruebas de partidos y mejorando algoritmo con descansos
</commit_message>
<xml_diff>
--- a/El Proyecto.docx
+++ b/El Proyecto.docx
@@ -54,21 +54,14 @@
           <w:sz w:val="24"/>
           <w:szCs w:val="24"/>
         </w:rPr>
-        <w:t xml:space="preserve">Puntos por partido de los últimos </w:t>
-      </w:r>
-      <w:r>
-        <w:rPr>
-          <w:sz w:val="24"/>
-          <w:szCs w:val="24"/>
-        </w:rPr>
-        <w:t>5</w:t>
-      </w:r>
-      <w:r>
-        <w:rPr>
-          <w:sz w:val="24"/>
-          <w:szCs w:val="24"/>
-        </w:rPr>
-        <w:t xml:space="preserve"> partidos de cada jugador</w:t>
+        <w:t>Puntos por partido del equipo</w:t>
+      </w:r>
+      <w:r>
+        <w:rPr>
+          <w:sz w:val="24"/>
+          <w:szCs w:val="24"/>
+        </w:rPr>
+        <w:t>.</w:t>
       </w:r>
     </w:p>
     <w:p>
@@ -88,7 +81,21 @@
           <w:sz w:val="24"/>
           <w:szCs w:val="24"/>
         </w:rPr>
-        <w:t>Puntos por partido del equipo</w:t>
+        <w:t>Casa / Visita</w:t>
+      </w:r>
+      <w:r>
+        <w:rPr>
+          <w:sz w:val="24"/>
+          <w:szCs w:val="24"/>
+        </w:rPr>
+        <w:t>nte</w:t>
+      </w:r>
+      <w:r>
+        <w:rPr>
+          <w:sz w:val="24"/>
+          <w:szCs w:val="24"/>
+        </w:rPr>
+        <w:t>.</w:t>
       </w:r>
     </w:p>
     <w:p>
@@ -108,14 +115,49 @@
           <w:sz w:val="24"/>
           <w:szCs w:val="24"/>
         </w:rPr>
-        <w:t>Casa / Visita</w:t>
-      </w:r>
-      <w:r>
-        <w:rPr>
-          <w:sz w:val="24"/>
-          <w:szCs w:val="24"/>
-        </w:rPr>
-        <w:t>nte</w:t>
+        <w:t>Rating</w:t>
+      </w:r>
+      <w:r>
+        <w:rPr>
+          <w:sz w:val="24"/>
+          <w:szCs w:val="24"/>
+        </w:rPr>
+        <w:t xml:space="preserve"> </w:t>
+      </w:r>
+      <w:r>
+        <w:rPr>
+          <w:sz w:val="24"/>
+          <w:szCs w:val="24"/>
+        </w:rPr>
+        <w:t>D</w:t>
+      </w:r>
+      <w:r>
+        <w:rPr>
+          <w:sz w:val="24"/>
+          <w:szCs w:val="24"/>
+        </w:rPr>
+        <w:t>efens</w:t>
+      </w:r>
+      <w:r>
+        <w:rPr>
+          <w:sz w:val="24"/>
+          <w:szCs w:val="24"/>
+        </w:rPr>
+        <w:t>ivo</w:t>
+      </w:r>
+      <w:r>
+        <w:rPr>
+          <w:sz w:val="24"/>
+          <w:szCs w:val="24"/>
+        </w:rPr>
+        <w:t xml:space="preserve"> del equipo</w:t>
+      </w:r>
+      <w:r>
+        <w:rPr>
+          <w:sz w:val="24"/>
+          <w:szCs w:val="24"/>
+        </w:rPr>
+        <w:t>.</w:t>
       </w:r>
     </w:p>
     <w:p>
@@ -149,28 +191,21 @@
           <w:sz w:val="24"/>
           <w:szCs w:val="24"/>
         </w:rPr>
-        <w:t>D</w:t>
-      </w:r>
-      <w:r>
-        <w:rPr>
-          <w:sz w:val="24"/>
-          <w:szCs w:val="24"/>
-        </w:rPr>
-        <w:t>efens</w:t>
-      </w:r>
-      <w:r>
-        <w:rPr>
-          <w:sz w:val="24"/>
-          <w:szCs w:val="24"/>
-        </w:rPr>
-        <w:t>ivo</w:t>
-      </w:r>
-      <w:r>
-        <w:rPr>
-          <w:sz w:val="24"/>
-          <w:szCs w:val="24"/>
-        </w:rPr>
-        <w:t xml:space="preserve"> del equipo</w:t>
+        <w:t xml:space="preserve">Ofensivo </w:t>
+      </w:r>
+      <w:r>
+        <w:rPr>
+          <w:sz w:val="24"/>
+          <w:szCs w:val="24"/>
+        </w:rPr>
+        <w:t>del equipo</w:t>
+      </w:r>
+      <w:r>
+        <w:rPr>
+          <w:sz w:val="24"/>
+          <w:szCs w:val="24"/>
+        </w:rPr>
+        <w:t>.</w:t>
       </w:r>
     </w:p>
     <w:p>
@@ -190,28 +225,14 @@
           <w:sz w:val="24"/>
           <w:szCs w:val="24"/>
         </w:rPr>
-        <w:t>Rating</w:t>
-      </w:r>
-      <w:r>
-        <w:rPr>
-          <w:sz w:val="24"/>
-          <w:szCs w:val="24"/>
-        </w:rPr>
-        <w:t xml:space="preserve"> </w:t>
-      </w:r>
-      <w:r>
-        <w:rPr>
-          <w:sz w:val="24"/>
-          <w:szCs w:val="24"/>
-        </w:rPr>
-        <w:t xml:space="preserve">Ofensivo </w:t>
-      </w:r>
-      <w:r>
-        <w:rPr>
-          <w:sz w:val="24"/>
-          <w:szCs w:val="24"/>
-        </w:rPr>
-        <w:t>del equipo</w:t>
+        <w:t>Resultados de anteriores encuentros entre ambos equipos en la misma temporada</w:t>
+      </w:r>
+      <w:r>
+        <w:rPr>
+          <w:sz w:val="24"/>
+          <w:szCs w:val="24"/>
+        </w:rPr>
+        <w:t>.</w:t>
       </w:r>
     </w:p>
     <w:p>
@@ -231,7 +252,28 @@
           <w:sz w:val="24"/>
           <w:szCs w:val="24"/>
         </w:rPr>
-        <w:t>Resultados de anteriores encuentros entre ambos equipos en la misma temporada</w:t>
+        <w:t xml:space="preserve">Resultados de los </w:t>
+      </w:r>
+      <w:r>
+        <w:rPr>
+          <w:sz w:val="24"/>
+          <w:szCs w:val="24"/>
+        </w:rPr>
+        <w:t>últimos</w:t>
+      </w:r>
+      <w:r>
+        <w:rPr>
+          <w:sz w:val="24"/>
+          <w:szCs w:val="24"/>
+        </w:rPr>
+        <w:t xml:space="preserve"> 5 partidos</w:t>
+      </w:r>
+      <w:r>
+        <w:rPr>
+          <w:sz w:val="24"/>
+          <w:szCs w:val="24"/>
+        </w:rPr>
+        <w:t>.</w:t>
       </w:r>
     </w:p>
     <w:p>
@@ -251,21 +293,21 @@
           <w:sz w:val="24"/>
           <w:szCs w:val="24"/>
         </w:rPr>
-        <w:t xml:space="preserve">Resultados de los </w:t>
-      </w:r>
-      <w:r>
-        <w:rPr>
-          <w:sz w:val="24"/>
-          <w:szCs w:val="24"/>
-        </w:rPr>
-        <w:t>últimos</w:t>
-      </w:r>
-      <w:r>
-        <w:rPr>
-          <w:sz w:val="24"/>
-          <w:szCs w:val="24"/>
-        </w:rPr>
-        <w:t xml:space="preserve"> 5 partidos</w:t>
+        <w:t>Resultados de los últimos 5 partidos según si es Casa / Visita</w:t>
+      </w:r>
+      <w:r>
+        <w:rPr>
+          <w:sz w:val="24"/>
+          <w:szCs w:val="24"/>
+        </w:rPr>
+        <w:t>nte</w:t>
+      </w:r>
+      <w:r>
+        <w:rPr>
+          <w:sz w:val="24"/>
+          <w:szCs w:val="24"/>
+        </w:rPr>
+        <w:t>.</w:t>
       </w:r>
     </w:p>
     <w:p>
@@ -285,14 +327,14 @@
           <w:sz w:val="24"/>
           <w:szCs w:val="24"/>
         </w:rPr>
-        <w:t>Resultados de los últimos 5 partidos según si es Casa / Visita</w:t>
-      </w:r>
-      <w:r>
-        <w:rPr>
-          <w:sz w:val="24"/>
-          <w:szCs w:val="24"/>
-        </w:rPr>
-        <w:t>nte</w:t>
+        <w:t>Días de descanso de los últimos 5 partidos</w:t>
+      </w:r>
+      <w:r>
+        <w:rPr>
+          <w:sz w:val="24"/>
+          <w:szCs w:val="24"/>
+        </w:rPr>
+        <w:t>.</w:t>
       </w:r>
     </w:p>
     <w:p>
@@ -403,8 +445,11 @@
           <w:numId w:val="2"/>
         </w:numPr>
         <w:rPr>
-          <w:sz w:val="24"/>
-          <w:szCs w:val="24"/>
+          <w:rStyle w:val="Hipervnculo"/>
+          <w:color w:val="auto"/>
+          <w:sz w:val="24"/>
+          <w:szCs w:val="24"/>
+          <w:u w:val="none"/>
         </w:rPr>
       </w:pPr>
       <w:hyperlink r:id="rId6" w:history="1">
@@ -420,11 +465,34 @@
     </w:p>
     <w:p>
       <w:pPr>
-        <w:rPr>
-          <w:sz w:val="24"/>
-          <w:szCs w:val="24"/>
-        </w:rPr>
-      </w:pPr>
+        <w:pStyle w:val="Prrafodelista"/>
+        <w:numPr>
+          <w:ilvl w:val="0"/>
+          <w:numId w:val="2"/>
+        </w:numPr>
+        <w:rPr>
+          <w:sz w:val="24"/>
+          <w:szCs w:val="24"/>
+        </w:rPr>
+      </w:pPr>
+      <w:hyperlink r:id="rId7" w:history="1">
+        <w:r>
+          <w:rPr>
+            <w:rStyle w:val="Hipervnculo"/>
+            <w:sz w:val="24"/>
+            <w:szCs w:val="24"/>
+          </w:rPr>
+          <w:t>https://www.delftstack.com/es/howto/java/call-python-script-from-java-code</w:t>
+        </w:r>
+        <w:r>
+          <w:rPr>
+            <w:rStyle w:val="Hipervnculo"/>
+            <w:sz w:val="24"/>
+            <w:szCs w:val="24"/>
+          </w:rPr>
+          <w:t>/</w:t>
+        </w:r>
+      </w:hyperlink>
     </w:p>
     <w:p>
       <w:pPr>
@@ -433,12 +501,35 @@
           <w:szCs w:val="24"/>
         </w:rPr>
       </w:pPr>
+    </w:p>
+    <w:p>
+      <w:pPr>
+        <w:rPr>
+          <w:sz w:val="24"/>
+          <w:szCs w:val="24"/>
+        </w:rPr>
+      </w:pPr>
       <w:r>
         <w:rPr>
           <w:sz w:val="24"/>
           <w:szCs w:val="24"/>
         </w:rPr>
         <w:t>Inicio: 28/02/2024</w:t>
+      </w:r>
+    </w:p>
+    <w:p>
+      <w:pPr>
+        <w:rPr>
+          <w:sz w:val="24"/>
+          <w:szCs w:val="24"/>
+        </w:rPr>
+      </w:pPr>
+      <w:r>
+        <w:rPr>
+          <w:sz w:val="24"/>
+          <w:szCs w:val="24"/>
+        </w:rPr>
+        <w:t>Final: 08/03/2024</w:t>
       </w:r>
     </w:p>
     <w:sectPr>

</xml_diff>